<commit_message>
Mini Project Test cases and Synopsis completed 06/05
</commit_message>
<xml_diff>
--- a/MINI_PROJECT_DOCUMENTATION.docx
+++ b/MINI_PROJECT_DOCUMENTATION.docx
@@ -85,23 +85,7 @@
           <w:rFonts w:ascii="Times New Roman" w:hAnsi="Times New Roman" w:cs="Times New Roman"/>
           <w:bCs/>
         </w:rPr>
-        <w:t xml:space="preserve">This code defines a custom Playwright test setup using fixtures for an e-commerce application. It creates </w:t>
-      </w:r>
-      <w:proofErr w:type="gramStart"/>
-      <w:r>
-        <w:rPr>
-          <w:rFonts w:ascii="Times New Roman" w:hAnsi="Times New Roman" w:cs="Times New Roman"/>
-          <w:bCs/>
-        </w:rPr>
-        <w:t>a</w:t>
-      </w:r>
-      <w:proofErr w:type="gramEnd"/>
-      <w:r>
-        <w:rPr>
-          <w:rFonts w:ascii="Times New Roman" w:hAnsi="Times New Roman" w:cs="Times New Roman"/>
-          <w:bCs/>
-        </w:rPr>
-        <w:t xml:space="preserve"> ecommerce type that includes instances of Login</w:t>
+        <w:t>This code defines a custom Playwright test setup using fixtures for an e-commerce application. It creates a ecommerce type that includes instances of Login</w:t>
       </w:r>
       <w:r>
         <w:rPr>
@@ -129,21 +113,7 @@
           <w:rFonts w:ascii="Times New Roman" w:hAnsi="Times New Roman" w:cs="Times New Roman"/>
           <w:bCs/>
         </w:rPr>
-        <w:t xml:space="preserve">Class, </w:t>
-      </w:r>
-      <w:r>
-        <w:rPr>
-          <w:rFonts w:ascii="Times New Roman" w:hAnsi="Times New Roman" w:cs="Times New Roman"/>
-          <w:bCs/>
-        </w:rPr>
-        <w:t>Cart Class</w:t>
-      </w:r>
-      <w:r>
-        <w:rPr>
-          <w:rFonts w:ascii="Times New Roman" w:hAnsi="Times New Roman" w:cs="Times New Roman"/>
-          <w:bCs/>
-        </w:rPr>
-        <w:t>, and Check</w:t>
+        <w:t>Class, Cart Class, and Check</w:t>
       </w:r>
       <w:r>
         <w:rPr>
@@ -204,6 +174,7 @@
         <w:rPr>
           <w:rFonts w:ascii="Times New Roman" w:hAnsi="Times New Roman" w:cs="Times New Roman"/>
           <w:b/>
+          <w:noProof/>
           <w:lang w:val="en-US"/>
         </w:rPr>
         <w:drawing>
@@ -410,6 +381,7 @@
         <w:rPr>
           <w:rFonts w:ascii="Times New Roman" w:hAnsi="Times New Roman" w:cs="Times New Roman"/>
           <w:b/>
+          <w:noProof/>
           <w:lang w:val="en-US"/>
         </w:rPr>
         <w:drawing>
@@ -479,6 +451,7 @@
         <w:rPr>
           <w:rFonts w:ascii="Times New Roman" w:hAnsi="Times New Roman" w:cs="Times New Roman"/>
           <w:b/>
+          <w:noProof/>
           <w:lang w:val="en-US"/>
         </w:rPr>
         <w:drawing>
@@ -549,6 +522,7 @@
         <w:rPr>
           <w:rFonts w:ascii="Times New Roman" w:hAnsi="Times New Roman" w:cs="Times New Roman"/>
           <w:b/>
+          <w:noProof/>
           <w:lang w:val="en-US"/>
         </w:rPr>
         <w:drawing>
@@ -618,6 +592,7 @@
         <w:rPr>
           <w:rFonts w:ascii="Times New Roman" w:hAnsi="Times New Roman" w:cs="Times New Roman"/>
           <w:b/>
+          <w:noProof/>
           <w:lang w:val="en-US"/>
         </w:rPr>
         <w:drawing>
@@ -688,6 +663,7 @@
         <w:rPr>
           <w:rFonts w:ascii="Times New Roman" w:hAnsi="Times New Roman" w:cs="Times New Roman"/>
           <w:b/>
+          <w:noProof/>
           <w:lang w:val="en-US"/>
         </w:rPr>
         <w:drawing>
@@ -896,6 +872,7 @@
         <w:rPr>
           <w:rFonts w:ascii="Times New Roman" w:hAnsi="Times New Roman" w:cs="Times New Roman"/>
           <w:b/>
+          <w:noProof/>
           <w:sz w:val="32"/>
           <w:szCs w:val="32"/>
           <w:lang w:val="en-US"/>
@@ -993,21 +970,7 @@
         <w:rPr>
           <w:rFonts w:ascii="Times New Roman" w:hAnsi="Times New Roman" w:cs="Times New Roman"/>
         </w:rPr>
-        <w:t xml:space="preserve">Ensures that after a successful login, the user lands on the Products Page and the cart icon </w:t>
-      </w:r>
-      <w:proofErr w:type="gramStart"/>
-      <w:r>
-        <w:rPr>
-          <w:rFonts w:ascii="Times New Roman" w:hAnsi="Times New Roman" w:cs="Times New Roman"/>
-        </w:rPr>
-        <w:t>is</w:t>
-      </w:r>
-      <w:proofErr w:type="gramEnd"/>
-      <w:r>
-        <w:rPr>
-          <w:rFonts w:ascii="Times New Roman" w:hAnsi="Times New Roman" w:cs="Times New Roman"/>
-        </w:rPr>
-        <w:t xml:space="preserve"> visible, indicating that the page has loaded correctly.</w:t>
+        <w:t>Ensures that after a successful login, the user lands on the Products Page and the cart icon is visible, indicating that the page has loaded correctly.</w:t>
       </w:r>
     </w:p>
     <w:p>
@@ -1163,6 +1126,7 @@
       <w:r>
         <w:rPr>
           <w:rFonts w:ascii="Times New Roman" w:hAnsi="Times New Roman" w:cs="Times New Roman"/>
+          <w:noProof/>
         </w:rPr>
         <w:lastRenderedPageBreak/>
         <w:drawing>
@@ -1376,6 +1340,7 @@
       <w:r>
         <w:rPr>
           <w:rFonts w:ascii="Times New Roman" w:hAnsi="Times New Roman" w:cs="Times New Roman"/>
+          <w:noProof/>
         </w:rPr>
         <w:lastRenderedPageBreak/>
         <w:drawing>
@@ -1611,6 +1576,7 @@
         <w:rPr>
           <w:rFonts w:ascii="Times New Roman" w:hAnsi="Times New Roman" w:cs="Times New Roman"/>
           <w:b/>
+          <w:noProof/>
           <w:sz w:val="32"/>
           <w:szCs w:val="32"/>
           <w:lang w:val="en-US"/>
@@ -1797,6 +1763,7 @@
         <w:rPr>
           <w:rFonts w:ascii="Times New Roman" w:hAnsi="Times New Roman" w:cs="Times New Roman"/>
           <w:b/>
+          <w:noProof/>
           <w:lang w:val="en-US"/>
         </w:rPr>
         <w:drawing>
@@ -1838,19 +1805,41 @@
     </w:p>
     <w:p>
       <w:pPr>
-        <w:rPr>
-          <w:rFonts w:ascii="Times New Roman" w:hAnsi="Times New Roman" w:cs="Times New Roman"/>
-          <w:b/>
-          <w:lang w:val="en-US"/>
-        </w:rPr>
-      </w:pPr>
-      <w:r>
-        <w:rPr>
-          <w:rFonts w:ascii="Times New Roman" w:hAnsi="Times New Roman" w:cs="Times New Roman"/>
-          <w:b/>
+        <w:jc w:val="center"/>
+        <w:rPr>
+          <w:rFonts w:ascii="Times New Roman" w:hAnsi="Times New Roman" w:cs="Times New Roman"/>
+          <w:b/>
+          <w:sz w:val="32"/>
+          <w:szCs w:val="32"/>
+          <w:lang w:val="en-US"/>
+        </w:rPr>
+      </w:pPr>
+      <w:r>
+        <w:rPr>
+          <w:rFonts w:ascii="Times New Roman" w:hAnsi="Times New Roman" w:cs="Times New Roman"/>
+          <w:b/>
+          <w:sz w:val="32"/>
+          <w:szCs w:val="32"/>
           <w:lang w:val="en-US"/>
         </w:rPr>
         <w:lastRenderedPageBreak/>
+        <w:t>ECOMMERSE WEB DESIGN</w:t>
+      </w:r>
+    </w:p>
+    <w:p>
+      <w:pPr>
+        <w:rPr>
+          <w:rFonts w:ascii="Times New Roman" w:hAnsi="Times New Roman" w:cs="Times New Roman"/>
+          <w:b/>
+          <w:lang w:val="en-US"/>
+        </w:rPr>
+      </w:pPr>
+      <w:r>
+        <w:rPr>
+          <w:rFonts w:ascii="Times New Roman" w:hAnsi="Times New Roman" w:cs="Times New Roman"/>
+          <w:b/>
+          <w:lang w:val="en-US"/>
+        </w:rPr>
         <w:t>Number of pages:</w:t>
       </w:r>
     </w:p>
@@ -1994,6 +1983,7 @@
         <w:rPr>
           <w:rFonts w:ascii="Times New Roman" w:hAnsi="Times New Roman" w:cs="Times New Roman"/>
           <w:bCs/>
+          <w:noProof/>
           <w:lang w:val="en-US"/>
         </w:rPr>
         <w:drawing>
@@ -2063,6 +2053,7 @@
         <w:rPr>
           <w:rFonts w:ascii="Times New Roman" w:hAnsi="Times New Roman" w:cs="Times New Roman"/>
           <w:bCs/>
+          <w:noProof/>
           <w:lang w:val="en-US"/>
         </w:rPr>
         <w:drawing>
@@ -2134,7 +2125,6 @@
           <w:bCs/>
           <w:lang w:val="en-US"/>
         </w:rPr>
-        <w:lastRenderedPageBreak/>
         <w:t>Cart Page HTML:</w:t>
       </w:r>
     </w:p>
@@ -2151,6 +2141,7 @@
         <w:rPr>
           <w:rFonts w:ascii="Times New Roman" w:hAnsi="Times New Roman" w:cs="Times New Roman"/>
           <w:bCs/>
+          <w:noProof/>
           <w:lang w:val="en-US"/>
         </w:rPr>
         <w:drawing>
@@ -2229,6 +2220,7 @@
         <w:rPr>
           <w:rFonts w:ascii="Times New Roman" w:hAnsi="Times New Roman" w:cs="Times New Roman"/>
           <w:bCs/>
+          <w:noProof/>
           <w:lang w:val="en-US"/>
         </w:rPr>
         <w:drawing>
@@ -2302,7 +2294,6 @@
           <w:bCs/>
           <w:lang w:val="en-US"/>
         </w:rPr>
-        <w:lastRenderedPageBreak/>
         <w:t>Order Page HTML:</w:t>
       </w:r>
     </w:p>
@@ -2319,6 +2310,7 @@
         <w:rPr>
           <w:rFonts w:ascii="Times New Roman" w:hAnsi="Times New Roman" w:cs="Times New Roman"/>
           <w:bCs/>
+          <w:noProof/>
           <w:lang w:val="en-US"/>
         </w:rPr>
         <w:drawing>
@@ -3522,6 +3514,7 @@
   <w:style w:type="character" w:default="1" w:styleId="DefaultParagraphFont">
     <w:name w:val="Default Paragraph Font"/>
     <w:uiPriority w:val="1"/>
+    <w:semiHidden/>
     <w:unhideWhenUsed/>
   </w:style>
   <w:style w:type="table" w:default="1" w:styleId="TableNormal">

</xml_diff>